<commit_message>
1.YSLiveSample 替换    2。 YSLiveSDK 集成手册
</commit_message>
<xml_diff>
--- a/YSLiveSDK/YSSDK For iOS 集成手册.docx
+++ b/YSLiveSDK/YSSDK For iOS 集成手册.docx
@@ -74,8 +74,6 @@
         </w:rPr>
         <w:t>1</w:t>
       </w:r>
-      <w:bookmarkStart w:id="4" w:name="_GoBack"/>
-      <w:bookmarkEnd w:id="4"/>
     </w:p>
     <w:p>
       <w:pPr>
@@ -101,11 +99,6 @@
         <w:autoSpaceDN w:val="0"/>
         <w:adjustRightInd w:val="0"/>
         <w:ind w:left="567" w:right="340" w:hanging="567" w:firstLineChars="0"/>
-        <w:rPr>
-          <w:rFonts w:ascii="PingFang SC" w:hAnsi="Helvetica" w:eastAsia="PingFang SC" w:cs="PingFang SC"/>
-          <w:kern w:val="0"/>
-          <w:szCs w:val="21"/>
-        </w:rPr>
       </w:pPr>
       <w:r>
         <w:rPr>
@@ -131,23 +124,13 @@
         <w:autoSpaceDN w:val="0"/>
         <w:adjustRightInd w:val="0"/>
         <w:ind w:left="567" w:right="340" w:firstLine="0" w:firstLineChars="0"/>
-        <w:rPr>
-          <w:rFonts w:ascii="PingFang SC" w:hAnsi="Helvetica" w:eastAsia="PingFang SC" w:cs="PingFang SC"/>
-          <w:kern w:val="0"/>
-          <w:szCs w:val="21"/>
-        </w:rPr>
-      </w:pPr>
-      <w:r>
-        <w:rPr>
-          <w:rFonts w:ascii="PingFang SC" w:hAnsi="Helvetica" w:eastAsia="PingFang SC" w:cs="PingFang SC"/>
-          <w:kern w:val="0"/>
-          <w:szCs w:val="21"/>
-        </w:rPr>
+      </w:pPr>
+      <w:r>
         <w:drawing>
-          <wp:inline distT="0" distB="0" distL="0" distR="0">
-            <wp:extent cx="3237865" cy="3335655"/>
-            <wp:effectExtent l="0" t="0" r="635" b="4445"/>
-            <wp:docPr id="1" name="图片 1"/>
+          <wp:inline distT="0" distB="0" distL="114300" distR="114300">
+            <wp:extent cx="3314700" cy="2095500"/>
+            <wp:effectExtent l="0" t="0" r="12700" b="12700"/>
+            <wp:docPr id="6" name="图片 2"/>
             <wp:cNvGraphicFramePr>
               <a:graphicFrameLocks xmlns:a="http://schemas.openxmlformats.org/drawingml/2006/main" noChangeAspect="1"/>
             </wp:cNvGraphicFramePr>
@@ -155,19 +138,13 @@
               <a:graphicData uri="http://schemas.openxmlformats.org/drawingml/2006/picture">
                 <pic:pic xmlns:pic="http://schemas.openxmlformats.org/drawingml/2006/picture">
                   <pic:nvPicPr>
-                    <pic:cNvPr id="1" name="图片 1"/>
+                    <pic:cNvPr id="6" name="图片 2"/>
                     <pic:cNvPicPr>
                       <a:picLocks noChangeAspect="1"/>
                     </pic:cNvPicPr>
                   </pic:nvPicPr>
                   <pic:blipFill>
-                    <a:blip r:embed="rId4" cstate="print">
-                      <a:extLst>
-                        <a:ext uri="{28A0092B-C50C-407E-A947-70E740481C1C}">
-                          <a14:useLocalDpi xmlns:a14="http://schemas.microsoft.com/office/drawing/2010/main" val="0"/>
-                        </a:ext>
-                      </a:extLst>
-                    </a:blip>
+                    <a:blip r:embed="rId4"/>
                     <a:stretch>
                       <a:fillRect/>
                     </a:stretch>
@@ -175,11 +152,15 @@
                   <pic:spPr>
                     <a:xfrm>
                       <a:off x="0" y="0"/>
-                      <a:ext cx="3246129" cy="3344190"/>
+                      <a:ext cx="3314700" cy="2095500"/>
                     </a:xfrm>
                     <a:prstGeom prst="rect">
                       <a:avLst/>
                     </a:prstGeom>
+                    <a:noFill/>
+                    <a:ln w="9525">
+                      <a:noFill/>
+                    </a:ln>
                   </pic:spPr>
                 </pic:pic>
               </a:graphicData>
@@ -408,7 +389,7 @@
           <w:kern w:val="0"/>
           <w:szCs w:val="21"/>
         </w:rPr>
-        <w:t>YS</w:t>
+        <w:t>CH</w:t>
       </w:r>
       <w:r>
         <w:rPr>
@@ -467,7 +448,15 @@
           <w:kern w:val="0"/>
           <w:szCs w:val="21"/>
         </w:rPr>
-        <w:t xml:space="preserve">YSWhiteBoard.framework: </w:t>
+        <w:t>CH</w:t>
+      </w:r>
+      <w:r>
+        <w:rPr>
+          <w:rFonts w:ascii="Helvetica" w:hAnsi="Helvetica" w:eastAsia="PingFang SC" w:cs="Helvetica"/>
+          <w:kern w:val="0"/>
+          <w:szCs w:val="21"/>
+        </w:rPr>
+        <w:t xml:space="preserve">WhiteBoard.framework: </w:t>
       </w:r>
       <w:r>
         <w:rPr>
@@ -1039,6 +1028,8 @@
         </w:rPr>
         <w:t>tbd</w:t>
       </w:r>
+      <w:bookmarkStart w:id="4" w:name="_GoBack"/>
+      <w:bookmarkEnd w:id="4"/>
     </w:p>
     <w:p>
       <w:pPr>
@@ -1054,16 +1045,11 @@
         </w:rPr>
       </w:pPr>
       <w:r>
-        <w:rPr>
-          <w:rFonts w:ascii="PingFang SC" w:hAnsi="Helvetica" w:eastAsia="PingFang SC" w:cs="PingFang SC"/>
-          <w:kern w:val="0"/>
-          <w:szCs w:val="21"/>
-        </w:rPr>
         <w:drawing>
           <wp:inline distT="0" distB="0" distL="114300" distR="114300">
-            <wp:extent cx="4935855" cy="3355340"/>
-            <wp:effectExtent l="0" t="0" r="17145" b="22860"/>
-            <wp:docPr id="22" name="图片 22" descr="图片1"/>
+            <wp:extent cx="5480050" cy="2505075"/>
+            <wp:effectExtent l="0" t="0" r="6350" b="9525"/>
+            <wp:docPr id="7" name="图片 3"/>
             <wp:cNvGraphicFramePr>
               <a:graphicFrameLocks xmlns:a="http://schemas.openxmlformats.org/drawingml/2006/main" noChangeAspect="1"/>
             </wp:cNvGraphicFramePr>
@@ -1071,7 +1057,7 @@
               <a:graphicData uri="http://schemas.openxmlformats.org/drawingml/2006/picture">
                 <pic:pic xmlns:pic="http://schemas.openxmlformats.org/drawingml/2006/picture">
                   <pic:nvPicPr>
-                    <pic:cNvPr id="22" name="图片 22" descr="图片1"/>
+                    <pic:cNvPr id="7" name="图片 3"/>
                     <pic:cNvPicPr>
                       <a:picLocks noChangeAspect="1"/>
                     </pic:cNvPicPr>
@@ -1085,11 +1071,15 @@
                   <pic:spPr>
                     <a:xfrm>
                       <a:off x="0" y="0"/>
-                      <a:ext cx="4935855" cy="3355340"/>
+                      <a:ext cx="5480050" cy="2505075"/>
                     </a:xfrm>
                     <a:prstGeom prst="rect">
                       <a:avLst/>
                     </a:prstGeom>
+                    <a:noFill/>
+                    <a:ln w="9525">
+                      <a:noFill/>
+                    </a:ln>
                   </pic:spPr>
                 </pic:pic>
               </a:graphicData>
@@ -6198,8 +6188,8 @@
           <w:szCs w:val="21"/>
         </w:rPr>
       </w:pPr>
-      <w:bookmarkStart w:id="0" w:name="OLE_LINK2"/>
-      <w:bookmarkStart w:id="1" w:name="OLE_LINK1"/>
+      <w:bookmarkStart w:id="0" w:name="OLE_LINK1"/>
+      <w:bookmarkStart w:id="1" w:name="OLE_LINK2"/>
       <w:r>
         <w:rPr>
           <w:rFonts w:ascii="PingFang SC" w:hAnsi="Helvetica" w:eastAsia="PingFang SC" w:cs="PingFang SC"/>
@@ -8611,8 +8601,8 @@
           <w:szCs w:val="21"/>
         </w:rPr>
       </w:pPr>
-      <w:bookmarkStart w:id="2" w:name="OLE_LINK4"/>
-      <w:bookmarkStart w:id="3" w:name="OLE_LINK3"/>
+      <w:bookmarkStart w:id="2" w:name="OLE_LINK3"/>
+      <w:bookmarkStart w:id="3" w:name="OLE_LINK4"/>
       <w:r>
         <w:rPr>
           <w:rFonts w:hint="eastAsia" w:ascii="PingFang SC" w:hAnsi="Helvetica" w:eastAsia="PingFang SC" w:cs="PingFang SC"/>

</xml_diff>

<commit_message>
V3.3.6.2 YSLiveSDK -- 3.3.6.2 版本更新说明  集成手册
</commit_message>
<xml_diff>
--- a/YSLiveSDK/YSSDK For iOS 集成手册.docx
+++ b/YSLiveSDK/YSSDK For iOS 集成手册.docx
@@ -50,40 +50,40 @@
           <w:szCs w:val="21"/>
         </w:rPr>
       </w:pPr>
-      <w:r>
-        <w:rPr>
-          <w:rFonts w:ascii="Helvetica" w:hAnsi="Helvetica" w:eastAsia="PingFang SC" w:cs="Helvetica"/>
-          <w:kern w:val="0"/>
-          <w:szCs w:val="21"/>
-        </w:rPr>
-        <w:t>V3.3.</w:t>
-      </w:r>
-      <w:r>
-        <w:rPr>
-          <w:rFonts w:ascii="Helvetica" w:hAnsi="Helvetica" w:eastAsia="PingFang SC" w:cs="Helvetica"/>
-          <w:kern w:val="0"/>
-          <w:szCs w:val="21"/>
-        </w:rPr>
-        <w:t>6</w:t>
-      </w:r>
-      <w:r>
-        <w:rPr>
-          <w:rFonts w:hint="eastAsia" w:ascii="Helvetica" w:hAnsi="Helvetica" w:eastAsia="PingFang SC" w:cs="Helvetica"/>
-          <w:kern w:val="0"/>
-          <w:szCs w:val="21"/>
-        </w:rPr>
-        <w:t>.</w:t>
-      </w:r>
-      <w:r>
-        <w:rPr>
-          <w:rFonts w:hint="default" w:ascii="Helvetica" w:hAnsi="Helvetica" w:eastAsia="PingFang SC" w:cs="Helvetica"/>
-          <w:kern w:val="0"/>
-          <w:szCs w:val="21"/>
-        </w:rPr>
-        <w:t>2</w:t>
-      </w:r>
       <w:bookmarkStart w:id="4" w:name="_GoBack"/>
       <w:bookmarkEnd w:id="4"/>
+      <w:r>
+        <w:rPr>
+          <w:rFonts w:ascii="Helvetica" w:hAnsi="Helvetica" w:eastAsia="PingFang SC" w:cs="Helvetica"/>
+          <w:kern w:val="0"/>
+          <w:szCs w:val="21"/>
+        </w:rPr>
+        <w:t>V3.3.</w:t>
+      </w:r>
+      <w:r>
+        <w:rPr>
+          <w:rFonts w:ascii="Helvetica" w:hAnsi="Helvetica" w:eastAsia="PingFang SC" w:cs="Helvetica"/>
+          <w:kern w:val="0"/>
+          <w:szCs w:val="21"/>
+        </w:rPr>
+        <w:t>7</w:t>
+      </w:r>
+      <w:r>
+        <w:rPr>
+          <w:rFonts w:hint="eastAsia" w:ascii="Helvetica" w:hAnsi="Helvetica" w:eastAsia="PingFang SC" w:cs="Helvetica"/>
+          <w:kern w:val="0"/>
+          <w:szCs w:val="21"/>
+        </w:rPr>
+        <w:t>.</w:t>
+      </w:r>
+      <w:r>
+        <w:rPr>
+          <w:rFonts w:hint="default" w:ascii="Helvetica" w:hAnsi="Helvetica" w:eastAsia="PingFang SC" w:cs="Helvetica"/>
+          <w:kern w:val="0"/>
+          <w:szCs w:val="21"/>
+        </w:rPr>
+        <w:t>2</w:t>
+      </w:r>
     </w:p>
     <w:p>
       <w:pPr>

</xml_diff>

<commit_message>
V3.3.7.2 YSLiveSDK -- 3.3.7.2 版本更新说明 集成手册
</commit_message>
<xml_diff>
--- a/YSLiveSDK/YSSDK For iOS 集成手册.docx
+++ b/YSLiveSDK/YSSDK For iOS 集成手册.docx
@@ -50,40 +50,40 @@
           <w:szCs w:val="21"/>
         </w:rPr>
       </w:pPr>
-      <w:r>
-        <w:rPr>
-          <w:rFonts w:ascii="Helvetica" w:hAnsi="Helvetica" w:eastAsia="PingFang SC" w:cs="Helvetica"/>
-          <w:kern w:val="0"/>
-          <w:szCs w:val="21"/>
-        </w:rPr>
-        <w:t>V3.3.</w:t>
-      </w:r>
-      <w:r>
-        <w:rPr>
-          <w:rFonts w:ascii="Helvetica" w:hAnsi="Helvetica" w:eastAsia="PingFang SC" w:cs="Helvetica"/>
-          <w:kern w:val="0"/>
-          <w:szCs w:val="21"/>
-        </w:rPr>
-        <w:t>6</w:t>
-      </w:r>
-      <w:r>
-        <w:rPr>
-          <w:rFonts w:hint="eastAsia" w:ascii="Helvetica" w:hAnsi="Helvetica" w:eastAsia="PingFang SC" w:cs="Helvetica"/>
-          <w:kern w:val="0"/>
-          <w:szCs w:val="21"/>
-        </w:rPr>
-        <w:t>.</w:t>
-      </w:r>
-      <w:r>
-        <w:rPr>
-          <w:rFonts w:hint="default" w:ascii="Helvetica" w:hAnsi="Helvetica" w:eastAsia="PingFang SC" w:cs="Helvetica"/>
-          <w:kern w:val="0"/>
-          <w:szCs w:val="21"/>
-        </w:rPr>
-        <w:t>2</w:t>
-      </w:r>
       <w:bookmarkStart w:id="4" w:name="_GoBack"/>
       <w:bookmarkEnd w:id="4"/>
+      <w:r>
+        <w:rPr>
+          <w:rFonts w:ascii="Helvetica" w:hAnsi="Helvetica" w:eastAsia="PingFang SC" w:cs="Helvetica"/>
+          <w:kern w:val="0"/>
+          <w:szCs w:val="21"/>
+        </w:rPr>
+        <w:t>V3.3.</w:t>
+      </w:r>
+      <w:r>
+        <w:rPr>
+          <w:rFonts w:ascii="Helvetica" w:hAnsi="Helvetica" w:eastAsia="PingFang SC" w:cs="Helvetica"/>
+          <w:kern w:val="0"/>
+          <w:szCs w:val="21"/>
+        </w:rPr>
+        <w:t>7</w:t>
+      </w:r>
+      <w:r>
+        <w:rPr>
+          <w:rFonts w:hint="eastAsia" w:ascii="Helvetica" w:hAnsi="Helvetica" w:eastAsia="PingFang SC" w:cs="Helvetica"/>
+          <w:kern w:val="0"/>
+          <w:szCs w:val="21"/>
+        </w:rPr>
+        <w:t>.</w:t>
+      </w:r>
+      <w:r>
+        <w:rPr>
+          <w:rFonts w:hint="default" w:ascii="Helvetica" w:hAnsi="Helvetica" w:eastAsia="PingFang SC" w:cs="Helvetica"/>
+          <w:kern w:val="0"/>
+          <w:szCs w:val="21"/>
+        </w:rPr>
+        <w:t>2</w:t>
+      </w:r>
     </w:p>
     <w:p>
       <w:pPr>

</xml_diff>